<commit_message>
uploaded various modeling logs
</commit_message>
<xml_diff>
--- a/Corrida general de modelos 06082014.docx
+++ b/Corrida general de modelos 06082014.docx
@@ -232,13 +232,7 @@
         <w:rPr>
           <w:lang w:val="es-MX"/>
         </w:rPr>
-        <w:t>/</w:t>
-      </w:r>
-      <w:r>
-        <w:rPr>
-          <w:lang w:val="es-MX"/>
-        </w:rPr>
-        <w:t>log_convert2PNG_08092014</w:t>
+        <w:t>/log_convert2PNG_08092014</w:t>
       </w:r>
       <w:r>
         <w:rPr>
@@ -325,13 +319,7 @@
         <w:rPr>
           <w:lang w:val="es-MX"/>
         </w:rPr>
-        <w:t>generateKMZ</w:t>
-      </w:r>
-      <w:r>
-        <w:rPr>
-          <w:lang w:val="es-MX"/>
-        </w:rPr>
-        <w:t>.R</w:t>
+        <w:t>generateKMZ.R</w:t>
       </w:r>
       <w:proofErr w:type="spellEnd"/>
       <w:r>
@@ -391,13 +379,7 @@
         <w:rPr>
           <w:lang w:val="es-MX"/>
         </w:rPr>
-        <w:t>batchGenerateMetadata</w:t>
-      </w:r>
-      <w:r>
-        <w:rPr>
-          <w:lang w:val="es-MX"/>
-        </w:rPr>
-        <w:t>.R</w:t>
+        <w:t>batchGenerateMetadata.R</w:t>
       </w:r>
       <w:proofErr w:type="spellEnd"/>
       <w:r>
@@ -438,8 +420,90 @@
         </w:rPr>
         <w:t>, bajo Modelos/06082014</w:t>
       </w:r>
+      <w:r>
+        <w:rPr>
+          <w:lang w:val="es-MX"/>
+        </w:rPr>
+        <w:t>.</w:t>
+      </w:r>
+    </w:p>
+    <w:p>
+      <w:pPr>
+        <w:pStyle w:val="ListParagraph"/>
+        <w:numPr>
+          <w:ilvl w:val="0"/>
+          <w:numId w:val="1"/>
+        </w:numPr>
+        <w:rPr>
+          <w:lang w:val="es-MX"/>
+        </w:rPr>
+      </w:pPr>
+      <w:r>
+        <w:rPr>
+          <w:lang w:val="es-MX"/>
+        </w:rPr>
+        <w:t xml:space="preserve">Se </w:t>
+      </w:r>
+      <w:proofErr w:type="spellStart"/>
+      <w:r>
+        <w:rPr>
+          <w:lang w:val="es-MX"/>
+        </w:rPr>
+        <w:t>uso</w:t>
+      </w:r>
+      <w:proofErr w:type="spellEnd"/>
+      <w:r>
+        <w:rPr>
+          <w:lang w:val="es-MX"/>
+        </w:rPr>
+        <w:t xml:space="preserve"> el script </w:t>
+      </w:r>
+      <w:r>
+        <w:rPr>
+          <w:lang w:val="es-MX"/>
+        </w:rPr>
+        <w:t>log_changeCSVh</w:t>
+      </w:r>
       <w:bookmarkStart w:id="0" w:name="_GoBack"/>
       <w:bookmarkEnd w:id="0"/>
+      <w:r>
+        <w:rPr>
+          <w:lang w:val="es-MX"/>
+        </w:rPr>
+        <w:t>eaders_08092014.R</w:t>
+      </w:r>
+      <w:r>
+        <w:rPr>
+          <w:lang w:val="es-MX"/>
+        </w:rPr>
+        <w:t xml:space="preserve"> para cambiar los </w:t>
+      </w:r>
+      <w:proofErr w:type="spellStart"/>
+      <w:r>
+        <w:rPr>
+          <w:lang w:val="es-MX"/>
+        </w:rPr>
+        <w:t>headers</w:t>
+      </w:r>
+      <w:proofErr w:type="spellEnd"/>
+      <w:r>
+        <w:rPr>
+          <w:lang w:val="es-MX"/>
+        </w:rPr>
+        <w:t xml:space="preserve"> de todos los CSV los cuales fueron guardados en </w:t>
+      </w:r>
+      <w:r>
+        <w:rPr>
+          <w:lang w:val="es-MX"/>
+        </w:rPr>
+        <w:t>Modelos/06082014</w:t>
+      </w:r>
+      <w:r>
+        <w:rPr>
+          <w:lang w:val="es-MX"/>
+        </w:rPr>
+        <w:t>/CSV.</w:t>
+      </w:r>
     </w:p>
     <w:sectPr>
       <w:pgSz w:w="12240" w:h="15840"/>

</xml_diff>